<commit_message>
accuracy per feature calculation
</commit_message>
<xml_diff>
--- a/pca_Results.docx
+++ b/pca_Results.docx
@@ -7,13 +7,12 @@
         <w:pStyle w:val="HTMLPreformatted"/>
         <w:shd w:val="clear" w:color="auto" w:fill="FFFFFF"/>
         <w:rPr>
-          <w:rFonts w:ascii="Menlo" w:hAnsi="Menlo"/>
+          <w:rFonts w:ascii="Menlo" w:hAnsi="Menlo" w:hint="eastAsia"/>
           <w:color w:val="000000"/>
           <w:sz w:val="24"/>
           <w:szCs w:val="24"/>
         </w:rPr>
       </w:pPr>
-      <w:proofErr w:type="gramStart"/>
       <w:r>
         <w:rPr>
           <w:rFonts w:ascii="Menlo" w:hAnsi="Menlo"/>
@@ -23,32 +22,13 @@
           <w:sz w:val="24"/>
           <w:szCs w:val="24"/>
         </w:rPr>
-        <w:t>allwallfeatures</w:t>
-      </w:r>
-      <w:proofErr w:type="gramEnd"/>
-      <w:r>
-        <w:rPr>
-          <w:rFonts w:ascii="Menlo" w:hAnsi="Menlo"/>
-          <w:b/>
-          <w:bCs/>
-          <w:color w:val="008080"/>
-          <w:sz w:val="24"/>
-          <w:szCs w:val="24"/>
-        </w:rPr>
-        <w:t>_pca300_nov17.mtx"</w:t>
-      </w:r>
-    </w:p>
-    <w:p/>
-    <w:p>
-      <w:proofErr w:type="spellStart"/>
-      <w:proofErr w:type="gramStart"/>
-      <w:r>
-        <w:t>pca</w:t>
-      </w:r>
-      <w:proofErr w:type="spellEnd"/>
-      <w:proofErr w:type="gramEnd"/>
-      <w:r>
-        <w:t xml:space="preserve"> with 300 dimensions</w:t>
+        <w:t>allwallfeatures_pca300_nov17.mtx"</w:t>
+      </w:r>
+    </w:p>
+    <w:p/>
+    <w:p>
+      <w:r>
+        <w:t>pca with 300 dimensions</w:t>
       </w:r>
     </w:p>
     <w:p>
@@ -73,12 +53,10 @@
           <w:tab w:val="left" w:pos="14656"/>
         </w:tabs>
         <w:rPr>
-          <w:rFonts w:ascii="Menlo" w:hAnsi="Menlo" w:cs="Courier"/>
+          <w:rFonts w:ascii="Menlo" w:hAnsi="Menlo" w:cs="Courier" w:hint="eastAsia"/>
           <w:color w:val="000000"/>
         </w:rPr>
       </w:pPr>
-      <w:proofErr w:type="spellStart"/>
-      <w:proofErr w:type="gramStart"/>
       <w:r>
         <w:rPr>
           <w:rFonts w:ascii="Menlo" w:hAnsi="Menlo" w:cs="Courier"/>
@@ -87,8 +65,6 @@
         </w:rPr>
         <w:t>ntrain</w:t>
       </w:r>
-      <w:proofErr w:type="spellEnd"/>
-      <w:proofErr w:type="gramEnd"/>
       <w:r>
         <w:rPr>
           <w:rFonts w:ascii="Menlo" w:hAnsi="Menlo" w:cs="Courier"/>
@@ -105,30 +81,39 @@
       </w:r>
     </w:p>
     <w:p>
-      <w:proofErr w:type="spellStart"/>
-      <w:proofErr w:type="gramStart"/>
-      <w:r>
-        <w:t>nvalidation</w:t>
-      </w:r>
-      <w:proofErr w:type="spellEnd"/>
-      <w:proofErr w:type="gramEnd"/>
-      <w:r>
-        <w:t xml:space="preserve"> = 50</w:t>
+      <w:r>
+        <w:t>nvalidation = 50</w:t>
       </w:r>
     </w:p>
     <w:p>
       <w:pPr>
         <w:pStyle w:val="HTMLPreformatted"/>
         <w:shd w:val="clear" w:color="auto" w:fill="FFFFFF"/>
+        <w:rPr>
+          <w:rFonts w:ascii="Menlo" w:hAnsi="Menlo" w:hint="eastAsia"/>
+          <w:color w:val="000000"/>
+          <w:sz w:val="24"/>
+          <w:szCs w:val="24"/>
+        </w:rPr>
+      </w:pPr>
+      <w:r>
         <w:rPr>
           <w:rFonts w:ascii="Menlo" w:hAnsi="Menlo"/>
           <w:color w:val="000000"/>
           <w:sz w:val="24"/>
           <w:szCs w:val="24"/>
         </w:rPr>
-      </w:pPr>
-      <w:proofErr w:type="spellStart"/>
-      <w:proofErr w:type="gramStart"/>
+        <w:t xml:space="preserve">lambda_list = </w:t>
+      </w:r>
+      <w:r>
+        <w:rPr>
+          <w:rFonts w:ascii="Menlo" w:hAnsi="Menlo"/>
+          <w:color w:val="000080"/>
+          <w:sz w:val="24"/>
+          <w:szCs w:val="24"/>
+        </w:rPr>
+        <w:t>list</w:t>
+      </w:r>
       <w:r>
         <w:rPr>
           <w:rFonts w:ascii="Menlo" w:hAnsi="Menlo"/>
@@ -136,9 +121,17 @@
           <w:sz w:val="24"/>
           <w:szCs w:val="24"/>
         </w:rPr>
-        <w:t>lambda</w:t>
-      </w:r>
-      <w:proofErr w:type="gramEnd"/>
+        <w:t>(</w:t>
+      </w:r>
+      <w:r>
+        <w:rPr>
+          <w:rFonts w:ascii="Menlo" w:hAnsi="Menlo"/>
+          <w:color w:val="000080"/>
+          <w:sz w:val="24"/>
+          <w:szCs w:val="24"/>
+        </w:rPr>
+        <w:t>range</w:t>
+      </w:r>
       <w:r>
         <w:rPr>
           <w:rFonts w:ascii="Menlo" w:hAnsi="Menlo"/>
@@ -146,9 +139,17 @@
           <w:sz w:val="24"/>
           <w:szCs w:val="24"/>
         </w:rPr>
-        <w:t>_list</w:t>
-      </w:r>
-      <w:proofErr w:type="spellEnd"/>
+        <w:t>(</w:t>
+      </w:r>
+      <w:r>
+        <w:rPr>
+          <w:rFonts w:ascii="Menlo" w:hAnsi="Menlo"/>
+          <w:color w:val="0000FF"/>
+          <w:sz w:val="24"/>
+          <w:szCs w:val="24"/>
+        </w:rPr>
+        <w:t>5</w:t>
+      </w:r>
       <w:r>
         <w:rPr>
           <w:rFonts w:ascii="Menlo" w:hAnsi="Menlo"/>
@@ -156,16 +157,16 @@
           <w:sz w:val="24"/>
           <w:szCs w:val="24"/>
         </w:rPr>
-        <w:t xml:space="preserve"> = </w:t>
+        <w:t>,</w:t>
       </w:r>
       <w:r>
         <w:rPr>
           <w:rFonts w:ascii="Menlo" w:hAnsi="Menlo"/>
-          <w:color w:val="000080"/>
+          <w:color w:val="0000FF"/>
           <w:sz w:val="24"/>
           <w:szCs w:val="24"/>
         </w:rPr>
-        <w:t>list</w:t>
+        <w:t>150</w:t>
       </w:r>
       <w:r>
         <w:rPr>
@@ -174,360 +175,416 @@
           <w:sz w:val="24"/>
           <w:szCs w:val="24"/>
         </w:rPr>
-        <w:t>(</w:t>
-      </w:r>
-      <w:r>
-        <w:rPr>
-          <w:rFonts w:ascii="Menlo" w:hAnsi="Menlo"/>
-          <w:color w:val="000080"/>
-          <w:sz w:val="24"/>
-          <w:szCs w:val="24"/>
-        </w:rPr>
-        <w:t>range</w:t>
-      </w:r>
-      <w:r>
-        <w:rPr>
-          <w:rFonts w:ascii="Menlo" w:hAnsi="Menlo"/>
-          <w:color w:val="000000"/>
-          <w:sz w:val="24"/>
-          <w:szCs w:val="24"/>
-        </w:rPr>
-        <w:t>(</w:t>
-      </w:r>
-      <w:r>
-        <w:rPr>
-          <w:rFonts w:ascii="Menlo" w:hAnsi="Menlo"/>
-          <w:color w:val="0000FF"/>
-          <w:sz w:val="24"/>
-          <w:szCs w:val="24"/>
-        </w:rPr>
-        <w:t>5</w:t>
-      </w:r>
-      <w:r>
-        <w:rPr>
-          <w:rFonts w:ascii="Menlo" w:hAnsi="Menlo"/>
-          <w:color w:val="000000"/>
-          <w:sz w:val="24"/>
-          <w:szCs w:val="24"/>
-        </w:rPr>
-        <w:t>,</w:t>
-      </w:r>
-      <w:r>
-        <w:rPr>
-          <w:rFonts w:ascii="Menlo" w:hAnsi="Menlo"/>
-          <w:color w:val="0000FF"/>
-          <w:sz w:val="24"/>
-          <w:szCs w:val="24"/>
-        </w:rPr>
-        <w:t>150</w:t>
-      </w:r>
-      <w:r>
-        <w:rPr>
-          <w:rFonts w:ascii="Menlo" w:hAnsi="Menlo"/>
-          <w:color w:val="000000"/>
-          <w:sz w:val="24"/>
-          <w:szCs w:val="24"/>
-        </w:rPr>
         <w:t>))</w:t>
+      </w:r>
+    </w:p>
+    <w:p>
+      <w:r>
+        <w:t xml:space="preserve">lasso </w:t>
+      </w:r>
+    </w:p>
+    <w:p/>
+    <w:p>
+      <w:r>
+        <w:t>&gt;&gt;&gt; test_list</w:t>
+      </w:r>
+    </w:p>
+    <w:p>
+      <w:r>
+        <w:t>array([ 1.,  1.,  0.,  1.,  0.,  1.,  1.,  1.,  1.,  0.,  1.,  1.,  1.,</w:t>
+      </w:r>
+    </w:p>
+    <w:p>
+      <w:r>
+        <w:t xml:space="preserve">        1.,  1.,  1.,  1.,  1.,  1.,  1.,  0.,  1.,  1.,  1.,  1.,  1.,</w:t>
+      </w:r>
+    </w:p>
+    <w:p>
+      <w:r>
+        <w:t xml:space="preserve">        1.,  1.,  1.,  1.,  1.,  1.,  0.,  0.,  1.,  0.,  0.,  1.,  1.,</w:t>
+      </w:r>
+    </w:p>
+    <w:p>
+      <w:r>
+        <w:t xml:space="preserve">        1.,  0.,  1.,  1.,  1.,  1.,  1.,  1.,  1.,  1.,  1.,  0.,  0.,</w:t>
+      </w:r>
+    </w:p>
+    <w:p>
+      <w:r>
+        <w:t xml:space="preserve">        0.,  1.,  0.,  1.,  1.,  1.,  0.,  1.])</w:t>
+      </w:r>
+    </w:p>
+    <w:p>
+      <w:r>
+        <w:t>&gt;&gt;&gt; sum(test_list)</w:t>
+      </w:r>
+    </w:p>
+    <w:p>
+      <w:r>
+        <w:t>46.0</w:t>
+      </w:r>
+    </w:p>
+    <w:p>
+      <w:r>
+        <w:t>&gt;&gt;&gt; sum(test_list) / test_list.size</w:t>
+      </w:r>
+    </w:p>
+    <w:p>
+      <w:r>
+        <w:t>0.76666666666666672</w:t>
+      </w:r>
+    </w:p>
+    <w:p>
+      <w:r>
+        <w:t>&gt;&gt;&gt; io.mmwrite("pca300", pca)</w:t>
+      </w:r>
+    </w:p>
+    <w:p/>
+    <w:p>
+      <w:pPr>
+        <w:pBdr>
+          <w:bottom w:val="single" w:sz="6" w:space="1" w:color="auto"/>
+        </w:pBdr>
+      </w:pPr>
+    </w:p>
+    <w:p/>
+    <w:p>
+      <w:r>
+        <w:t xml:space="preserve">pca300 with lambda from 0 – 10 </w:t>
+      </w:r>
+    </w:p>
+    <w:p>
+      <w:pPr>
+        <w:pBdr>
+          <w:bottom w:val="single" w:sz="6" w:space="1" w:color="auto"/>
+        </w:pBdr>
+      </w:pPr>
+      <w:r>
+        <w:t xml:space="preserve">error on test set : </w:t>
+      </w:r>
+      <w:r>
+        <w:t>0.683333333333</w:t>
+      </w:r>
+    </w:p>
+    <w:p>
+      <w:pPr>
+        <w:pBdr>
+          <w:bottom w:val="single" w:sz="6" w:space="1" w:color="auto"/>
+        </w:pBdr>
+      </w:pPr>
+    </w:p>
+    <w:p/>
+    <w:p/>
+    <w:p>
+      <w:r>
+        <w:t>pca with 100 components and lambda 50-150</w:t>
+      </w:r>
+    </w:p>
+    <w:p>
+      <w:r>
+        <w:t>words guessed correctly: 45.0</w:t>
+      </w:r>
+    </w:p>
+    <w:p>
+      <w:r>
+        <w:t>percentage guessed correctly: 0.75</w:t>
+      </w:r>
+    </w:p>
+    <w:p>
+      <w:r>
+        <w:t>[ 1.  1.  0.  1.  0.  0.  1.  1.  1.  0.  1.  1.  1.  1.  1.  1.  1.  1.</w:t>
+      </w:r>
+    </w:p>
+    <w:p>
+      <w:r>
+        <w:t xml:space="preserve">  1.  1.  0.  1.  1.  1.  1.  1.  1.  1.  1.  1.  1.  1.  0.  0.  1.  0.</w:t>
+      </w:r>
+    </w:p>
+    <w:p>
+      <w:r>
+        <w:t xml:space="preserve">  0.  1.  1.  1.  0.  1.  1.  1.  1.  1.  1.  1.  1.  1.  0.  0.  0.  1.</w:t>
+      </w:r>
+    </w:p>
+    <w:p>
+      <w:pPr>
+        <w:pBdr>
+          <w:bottom w:val="single" w:sz="6" w:space="1" w:color="auto"/>
+        </w:pBdr>
+      </w:pPr>
+      <w:r>
+        <w:t xml:space="preserve">  0.  1.  1.  1.  0.  1.]</w:t>
+      </w:r>
+    </w:p>
+    <w:p>
+      <w:pPr>
+        <w:pBdr>
+          <w:bottom w:val="single" w:sz="6" w:space="1" w:color="auto"/>
+        </w:pBdr>
+      </w:pPr>
+    </w:p>
+    <w:p/>
+    <w:p>
+      <w:r>
+        <w:t>pca with 50 dimensions</w:t>
+      </w:r>
+    </w:p>
+    <w:p>
+      <w:r>
+        <w:t>words guessed correctly: 44.0</w:t>
+      </w:r>
+    </w:p>
+    <w:p>
+      <w:r>
+        <w:t>percentage guessed correctly: 0.733333333333</w:t>
+      </w:r>
+    </w:p>
+    <w:p>
+      <w:r>
+        <w:t>lambda 50-100</w:t>
+      </w:r>
+    </w:p>
+    <w:p/>
+    <w:p/>
+    <w:p/>
+    <w:p/>
+    <w:p/>
+    <w:p/>
+    <w:p>
+      <w:r>
+        <w:t>dimensions – 300</w:t>
+      </w:r>
+    </w:p>
+    <w:p>
+      <w:r>
+        <w:t>accuracy improves dramatically at  ~12 features</w:t>
+      </w:r>
+    </w:p>
+    <w:p>
+      <w:r>
+        <w:t>we get a max accuracy of 0.8  at about 120 features</w:t>
       </w:r>
       <w:bookmarkStart w:id="0" w:name="_GoBack"/>
       <w:bookmarkEnd w:id="0"/>
     </w:p>
-    <w:p>
-      <w:proofErr w:type="gramStart"/>
-      <w:r>
-        <w:t>lasso</w:t>
-      </w:r>
-      <w:proofErr w:type="gramEnd"/>
-      <w:r>
-        <w:t xml:space="preserve"> </w:t>
-      </w:r>
-    </w:p>
-    <w:p/>
-    <w:p>
-      <w:r>
-        <w:t xml:space="preserve">&gt;&gt;&gt; </w:t>
-      </w:r>
-      <w:proofErr w:type="spellStart"/>
-      <w:proofErr w:type="gramStart"/>
-      <w:r>
-        <w:t>test</w:t>
-      </w:r>
-      <w:proofErr w:type="gramEnd"/>
-      <w:r>
-        <w:t>_list</w:t>
-      </w:r>
-      <w:proofErr w:type="spellEnd"/>
-    </w:p>
-    <w:p>
-      <w:proofErr w:type="gramStart"/>
-      <w:r>
-        <w:t>array</w:t>
-      </w:r>
-      <w:proofErr w:type="gramEnd"/>
-      <w:r>
-        <w:t>([ 1.,  1.,  0.,  1.,  0.,  1.,  1.,  1.,  1.,  0.,  1.,  1.,  1.,</w:t>
-      </w:r>
-    </w:p>
-    <w:p>
-      <w:r>
-        <w:t xml:space="preserve">        1.</w:t>
-      </w:r>
-      <w:proofErr w:type="gramStart"/>
-      <w:r>
-        <w:t>,  1</w:t>
-      </w:r>
-      <w:proofErr w:type="gramEnd"/>
-      <w:r>
-        <w:t>.,  1.,  1.,  1.,  1.,  1.,  0.,  1.,  1.,  1.,  1.,  1.,</w:t>
-      </w:r>
-    </w:p>
-    <w:p>
-      <w:r>
-        <w:t xml:space="preserve">        1.</w:t>
-      </w:r>
-      <w:proofErr w:type="gramStart"/>
-      <w:r>
-        <w:t>,  1</w:t>
-      </w:r>
-      <w:proofErr w:type="gramEnd"/>
-      <w:r>
-        <w:t>.,  1.,  1.,  1.,  1.,  0.,  0.,  1.,  0.,  0.,  1.,  1.,</w:t>
-      </w:r>
-    </w:p>
-    <w:p>
-      <w:r>
-        <w:t xml:space="preserve">        1.</w:t>
-      </w:r>
-      <w:proofErr w:type="gramStart"/>
-      <w:r>
-        <w:t>,  0</w:t>
-      </w:r>
-      <w:proofErr w:type="gramEnd"/>
-      <w:r>
-        <w:t>.,  1.,  1.,  1.,  1.,  1.,  1.,  1.,  1.,  1.,  0.,  0.,</w:t>
-      </w:r>
-    </w:p>
-    <w:p>
-      <w:r>
-        <w:t xml:space="preserve">        0.</w:t>
-      </w:r>
-      <w:proofErr w:type="gramStart"/>
-      <w:r>
-        <w:t>,  1</w:t>
-      </w:r>
-      <w:proofErr w:type="gramEnd"/>
-      <w:r>
-        <w:t>.,  0.,  1.,  1.,  1.,  0.,  1.])</w:t>
-      </w:r>
-    </w:p>
-    <w:p>
-      <w:r>
-        <w:t xml:space="preserve">&gt;&gt;&gt; </w:t>
-      </w:r>
-      <w:proofErr w:type="gramStart"/>
-      <w:r>
-        <w:t>sum</w:t>
-      </w:r>
-      <w:proofErr w:type="gramEnd"/>
-      <w:r>
-        <w:t>(</w:t>
-      </w:r>
-      <w:proofErr w:type="spellStart"/>
-      <w:r>
-        <w:t>test_list</w:t>
-      </w:r>
-      <w:proofErr w:type="spellEnd"/>
-      <w:r>
-        <w:t>)</w:t>
-      </w:r>
-    </w:p>
-    <w:p>
-      <w:r>
-        <w:t>46.0</w:t>
-      </w:r>
-    </w:p>
-    <w:p>
-      <w:r>
-        <w:t xml:space="preserve">&gt;&gt;&gt; </w:t>
-      </w:r>
-      <w:proofErr w:type="gramStart"/>
-      <w:r>
-        <w:t>sum</w:t>
-      </w:r>
-      <w:proofErr w:type="gramEnd"/>
-      <w:r>
-        <w:t>(</w:t>
-      </w:r>
-      <w:proofErr w:type="spellStart"/>
-      <w:r>
-        <w:t>test_list</w:t>
-      </w:r>
-      <w:proofErr w:type="spellEnd"/>
-      <w:r>
-        <w:t xml:space="preserve">) / </w:t>
-      </w:r>
-      <w:proofErr w:type="spellStart"/>
-      <w:r>
-        <w:t>test_list.size</w:t>
-      </w:r>
-      <w:proofErr w:type="spellEnd"/>
-    </w:p>
-    <w:p>
-      <w:r>
-        <w:t>0.76666666666666672</w:t>
-      </w:r>
-    </w:p>
-    <w:p>
-      <w:r>
-        <w:t xml:space="preserve">&gt;&gt;&gt; </w:t>
-      </w:r>
-      <w:proofErr w:type="spellStart"/>
-      <w:proofErr w:type="gramStart"/>
-      <w:r>
-        <w:t>io.mmwrite</w:t>
-      </w:r>
-      <w:proofErr w:type="spellEnd"/>
-      <w:proofErr w:type="gramEnd"/>
-      <w:r>
-        <w:t xml:space="preserve">("pca300", </w:t>
-      </w:r>
-      <w:proofErr w:type="spellStart"/>
-      <w:r>
-        <w:t>pca</w:t>
-      </w:r>
-      <w:proofErr w:type="spellEnd"/>
-      <w:r>
-        <w:t>)</w:t>
-      </w:r>
-    </w:p>
-    <w:p/>
-    <w:p/>
-    <w:p/>
-    <w:p>
-      <w:proofErr w:type="gramStart"/>
-      <w:r>
-        <w:t>pca300</w:t>
-      </w:r>
-      <w:proofErr w:type="gramEnd"/>
-      <w:r>
-        <w:t xml:space="preserve"> with lambda from 0 – 10 </w:t>
-      </w:r>
-    </w:p>
-    <w:p>
-      <w:proofErr w:type="gramStart"/>
-      <w:r>
-        <w:t>error</w:t>
-      </w:r>
-      <w:proofErr w:type="gramEnd"/>
-      <w:r>
-        <w:t xml:space="preserve"> on test set : </w:t>
-      </w:r>
-      <w:r>
-        <w:t>0.683333333333</w:t>
-      </w:r>
-    </w:p>
-    <w:p/>
-    <w:p/>
-    <w:p>
-      <w:proofErr w:type="spellStart"/>
-      <w:proofErr w:type="gramStart"/>
-      <w:r>
-        <w:t>pca</w:t>
-      </w:r>
-      <w:proofErr w:type="spellEnd"/>
-      <w:proofErr w:type="gramEnd"/>
-      <w:r>
-        <w:t xml:space="preserve"> with 100 components and lambda 50-150</w:t>
-      </w:r>
-    </w:p>
-    <w:p>
-      <w:proofErr w:type="gramStart"/>
-      <w:r>
-        <w:t>words</w:t>
-      </w:r>
-      <w:proofErr w:type="gramEnd"/>
-      <w:r>
-        <w:t xml:space="preserve"> guessed correctly: 45.0</w:t>
-      </w:r>
-    </w:p>
-    <w:p>
-      <w:proofErr w:type="gramStart"/>
-      <w:r>
-        <w:t>percentage</w:t>
-      </w:r>
-      <w:proofErr w:type="gramEnd"/>
-      <w:r>
-        <w:t xml:space="preserve"> guessed correctly: 0.75</w:t>
-      </w:r>
-    </w:p>
-    <w:p>
-      <w:proofErr w:type="gramStart"/>
-      <w:r>
-        <w:t>[ 1</w:t>
-      </w:r>
-      <w:proofErr w:type="gramEnd"/>
-      <w:r>
-        <w:t>.  1.  0.  1.  0.  0.  1.  1.  1.  0.  1.  1.  1.  1.  1.  1.  1.  1.</w:t>
-      </w:r>
-    </w:p>
-    <w:p>
-      <w:r>
-        <w:t xml:space="preserve">  1.  1.  0.  1.  1.  1.  1.  1.  1.  1.  1.  1.  1.  1.  0.  0.  1.  0.</w:t>
-      </w:r>
-    </w:p>
-    <w:p>
-      <w:r>
-        <w:t xml:space="preserve">  0.  1.  1.  1.  0.  1.  1.  1.  1.  1.  1.  1.  1.  1.  0.  0.  0.  1.</w:t>
-      </w:r>
-    </w:p>
-    <w:p>
-      <w:r>
-        <w:t xml:space="preserve">  0.  1.  1.  1.  0.  1.]</w:t>
-      </w:r>
-    </w:p>
-    <w:p/>
-    <w:p/>
-    <w:p>
-      <w:proofErr w:type="spellStart"/>
-      <w:proofErr w:type="gramStart"/>
-      <w:r>
-        <w:t>pca</w:t>
-      </w:r>
-      <w:proofErr w:type="spellEnd"/>
-      <w:proofErr w:type="gramEnd"/>
-      <w:r>
-        <w:t xml:space="preserve"> with 50 dimensions</w:t>
-      </w:r>
-    </w:p>
-    <w:p>
-      <w:proofErr w:type="gramStart"/>
-      <w:r>
-        <w:t>words</w:t>
-      </w:r>
-      <w:proofErr w:type="gramEnd"/>
-      <w:r>
-        <w:t xml:space="preserve"> guessed correctly: 44.0</w:t>
-      </w:r>
-    </w:p>
-    <w:p>
-      <w:proofErr w:type="gramStart"/>
-      <w:r>
-        <w:t>percentage</w:t>
-      </w:r>
-      <w:proofErr w:type="gramEnd"/>
-      <w:r>
-        <w:t xml:space="preserve"> guessed correctly: 0.733333333333</w:t>
-      </w:r>
-    </w:p>
-    <w:p>
-      <w:proofErr w:type="gramStart"/>
-      <w:r>
-        <w:t>lambda</w:t>
-      </w:r>
-      <w:proofErr w:type="gramEnd"/>
-      <w:r>
-        <w:t xml:space="preserve"> 50-100</w:t>
+    <w:p/>
+    <w:p>
+      <w:r>
+        <w:t>array([ 0.26666667,  0.28333333,  0.36666667,  0.38333333,  0.43333333,</w:t>
+      </w:r>
+    </w:p>
+    <w:p>
+      <w:r>
+        <w:t xml:space="preserve">        0.46666667,  0.48333333,  0.5       ,  0.53333333,  0.58333333,</w:t>
+      </w:r>
+    </w:p>
+    <w:p>
+      <w:r>
+        <w:t xml:space="preserve">        0.61666667,  0.71666667,  0.71666667,  0.68333333,  0.68333333,</w:t>
+      </w:r>
+    </w:p>
+    <w:p>
+      <w:r>
+        <w:t xml:space="preserve">        0.7       ,  0.66666667,  0.68333333,  0.68333333,  0.68333333,</w:t>
+      </w:r>
+    </w:p>
+    <w:p>
+      <w:r>
+        <w:t xml:space="preserve">        0.68333333,  0.66666667,  0.65      ,  0.66666667,  0.66666667,</w:t>
+      </w:r>
+    </w:p>
+    <w:p>
+      <w:r>
+        <w:t xml:space="preserve">        0.66666667,  0.66666667,  0.68333333,  0.68333333,  0.66666667,</w:t>
+      </w:r>
+    </w:p>
+    <w:p>
+      <w:r>
+        <w:t xml:space="preserve">        0.65      ,  0.66666667,  0.68333333,  0.7       ,  0.7       ,</w:t>
+      </w:r>
+    </w:p>
+    <w:p>
+      <w:r>
+        <w:t xml:space="preserve">        0.68333333,  0.68333333,  0.7       ,  0.7       ,  0.7       ,</w:t>
+      </w:r>
+    </w:p>
+    <w:p>
+      <w:r>
+        <w:t xml:space="preserve">        0.7       ,  0.68333333,  0.68333333,  0.7       ,  0.7       ,</w:t>
+      </w:r>
+    </w:p>
+    <w:p>
+      <w:r>
+        <w:t xml:space="preserve">        0.7       ,  0.66666667,  0.68333333,  0.68333333,  0.68333333,</w:t>
+      </w:r>
+    </w:p>
+    <w:p>
+      <w:r>
+        <w:t xml:space="preserve">        0.68333333,  0.66666667,  0.68333333,  0.68333333,  0.7       ,</w:t>
+      </w:r>
+    </w:p>
+    <w:p>
+      <w:r>
+        <w:t xml:space="preserve">        0.71666667,  0.7       ,  0.7       ,  0.68333333,  0.68333333,</w:t>
+      </w:r>
+    </w:p>
+    <w:p>
+      <w:r>
+        <w:t xml:space="preserve">        0.7       ,  0.68333333,  0.7       ,  0.7       ,  0.71666667,</w:t>
+      </w:r>
+    </w:p>
+    <w:p>
+      <w:r>
+        <w:t xml:space="preserve">        0.73333333,  0.71666667,  0.75      ,  0.73333333,  0.73333333,</w:t>
+      </w:r>
+    </w:p>
+    <w:p>
+      <w:r>
+        <w:t xml:space="preserve">        0.71666667,  0.73333333,  0.73333333,  0.73333333,  0.73333333,</w:t>
+      </w:r>
+    </w:p>
+    <w:p>
+      <w:r>
+        <w:t xml:space="preserve">        0.73333333,  0.73333333,  0.71666667,  0.71666667,  0.7       ,</w:t>
+      </w:r>
+    </w:p>
+    <w:p>
+      <w:r>
+        <w:t xml:space="preserve">        0.71666667,  0.71666667,  0.71666667,  0.71666667,  0.71666667,</w:t>
+      </w:r>
+    </w:p>
+    <w:p>
+      <w:r>
+        <w:t xml:space="preserve">        0.71666667,  0.71666667,  0.73333333,  0.73333333,  0.73333333,</w:t>
+      </w:r>
+    </w:p>
+    <w:p>
+      <w:r>
+        <w:t xml:space="preserve">        0.73333333,  0.73333333,  0.73333333,  0.71666667,  0.71666667,</w:t>
+      </w:r>
+    </w:p>
+    <w:p>
+      <w:r>
+        <w:t xml:space="preserve">        0.71666667,  0.71666667,  0.71666667,  0.75      ,  0.75      ,</w:t>
+      </w:r>
+    </w:p>
+    <w:p>
+      <w:r>
+        <w:t xml:space="preserve">        0.75      ,  0.75      ,  0.75      ,  0.75      ,  0.75      ,</w:t>
+      </w:r>
+    </w:p>
+    <w:p>
+      <w:r>
+        <w:t xml:space="preserve">        0.75      ,  0.73333333,  0.73333333,  0.75      ,  0.73333333,</w:t>
+      </w:r>
+    </w:p>
+    <w:p>
+      <w:r>
+        <w:t xml:space="preserve">        0.75      ,  0.76666667,  0.76666667,  0.76666667,  0.76666667,</w:t>
+      </w:r>
+    </w:p>
+    <w:p>
+      <w:r>
+        <w:t xml:space="preserve">        0.76666667,  0.78333333,  0.8       ,  0.76666667,  0.78333333,</w:t>
+      </w:r>
+    </w:p>
+    <w:p>
+      <w:r>
+        <w:t xml:space="preserve">        0.78333333,  0.78333333,  0.78333333,  0.78333333,  0.78333333,</w:t>
+      </w:r>
+    </w:p>
+    <w:p>
+      <w:r>
+        <w:t xml:space="preserve">        0.78333333,  0.78333333,  0.78333333,  0.78333333,  0.78333333,</w:t>
+      </w:r>
+    </w:p>
+    <w:p>
+      <w:r>
+        <w:t xml:space="preserve">        0.78333333,  0.78333333,  0.78333333,  0.78333333,  0.76666667,</w:t>
+      </w:r>
+    </w:p>
+    <w:p>
+      <w:r>
+        <w:t xml:space="preserve">        0.75      ,  0.75      ,  0.75      ,  0.76666667,  0.76666667,</w:t>
+      </w:r>
+    </w:p>
+    <w:p>
+      <w:r>
+        <w:t xml:space="preserve">        0.76666667,  0.75      ,  0.75      ,  0.78333333,  0.76666667,</w:t>
+      </w:r>
+    </w:p>
+    <w:p>
+      <w:r>
+        <w:t xml:space="preserve">        0.76666667,  0.76666667,  0.73333333,  0.75      ,  0.76666667,</w:t>
+      </w:r>
+    </w:p>
+    <w:p>
+      <w:r>
+        <w:t xml:space="preserve">        0.76666667,  0.76666667,  0.75      ,  0.76666667,  0.75      ,</w:t>
+      </w:r>
+    </w:p>
+    <w:p>
+      <w:r>
+        <w:t xml:space="preserve">        0.76666667,  0.76666667,  0.76666667,  0.76666667,  0.76666667,</w:t>
+      </w:r>
+    </w:p>
+    <w:p>
+      <w:r>
+        <w:t xml:space="preserve">        0.76666667,  0.76666667,  0.75      ,  0.75      ,  0.75      ,</w:t>
+      </w:r>
+    </w:p>
+    <w:p>
+      <w:r>
+        <w:t xml:space="preserve">        0.73333333,  0.73333333,  0.73333333,  0.75      ,  0.75      ,</w:t>
+      </w:r>
+    </w:p>
+    <w:p>
+      <w:r>
+        <w:t xml:space="preserve">        0.75      ,  0.75      ,  0.75      ,  0.75      ,  0.75      ,</w:t>
+      </w:r>
+    </w:p>
+    <w:p>
+      <w:r>
+        <w:t xml:space="preserve">        0.75      ,  0.75      ,  0.75      ,  0.75      ,  0.75      ,</w:t>
+      </w:r>
+    </w:p>
+    <w:p>
+      <w:r>
+        <w:t xml:space="preserve">        0.75      ,  0.75      ,  0.75      ,  0.75      ,  0.75      ,</w:t>
+      </w:r>
+    </w:p>
+    <w:p>
+      <w:r>
+        <w:t xml:space="preserve">        0.75      ,  0.75      ,  0.75      ,  0.75      ,  0.75      ,</w:t>
+      </w:r>
+    </w:p>
+    <w:p>
+      <w:r>
+        <w:t xml:space="preserve">        0.75      ,  0.73333333,  0.73333333,  0.73333333,  0.73333333,</w:t>
+      </w:r>
+    </w:p>
+    <w:p>
+      <w:r>
+        <w:t xml:space="preserve">        0.73333333,  0.73333333,  0.73333333,  0.73333333,  0.75      ,</w:t>
+      </w:r>
+    </w:p>
+    <w:p>
+      <w:r>
+        <w:t xml:space="preserve">        0.75      ,  0.75      ,  0.75      ,  0.75      ,  0.75      ,</w:t>
+      </w:r>
+    </w:p>
+    <w:p>
+      <w:r>
+        <w:t xml:space="preserve">        0.75      ,  0.75      ,  0.75      ,  0.75      ,  0.75      ,</w:t>
+      </w:r>
+    </w:p>
+    <w:p>
+      <w:r>
+        <w:t xml:space="preserve">        0.75      ,  0.75      ,  0.75      ,  0.75      ,  0.75      ,</w:t>
+      </w:r>
+    </w:p>
+    <w:p>
+      <w:r>
+        <w:t xml:space="preserve">        0.75      ,  0.75      ,  0.75      ])</w:t>
       </w:r>
     </w:p>
     <w:p/>

</xml_diff>

<commit_message>
analysis of results, rmse etc
</commit_message>
<xml_diff>
--- a/pca_Results.docx
+++ b/pca_Results.docx
@@ -363,229 +363,684 @@
       <w:r>
         <w:t>we get a max accuracy of 0.8  at about 120 features</w:t>
       </w:r>
+    </w:p>
+    <w:p/>
+    <w:p>
+      <w:r>
+        <w:t>array([ 0.26666667,  0.28333333,  0.36666667,  0.38333333,  0.43333333,</w:t>
+      </w:r>
+    </w:p>
+    <w:p>
+      <w:r>
+        <w:t xml:space="preserve">        0.46666667,  0.48333333,  0.5       ,  0.53333333,  0.58333333,</w:t>
+      </w:r>
+    </w:p>
+    <w:p>
+      <w:r>
+        <w:t xml:space="preserve">        0.61666667,  0.71666667,  0.71666667,  0.68333333,  0.68333333,</w:t>
+      </w:r>
+    </w:p>
+    <w:p>
+      <w:r>
+        <w:t xml:space="preserve">        0.7       ,  0.66666667,  0.68333333,  0.68333333,  0.68333333,</w:t>
+      </w:r>
+    </w:p>
+    <w:p>
+      <w:r>
+        <w:t xml:space="preserve">        0.68333333,  0.66666667,  0.65      ,  0.66666667,  0.66666667,</w:t>
+      </w:r>
+    </w:p>
+    <w:p>
+      <w:r>
+        <w:t xml:space="preserve">        0.66666667,  0.66666667,  0.68333333,  0.68333333,  0.66666667,</w:t>
+      </w:r>
+    </w:p>
+    <w:p>
+      <w:r>
+        <w:t xml:space="preserve">        0.65      ,  0.66666667,  0.68333333,  0.7       ,  0.7       ,</w:t>
+      </w:r>
+    </w:p>
+    <w:p>
+      <w:r>
+        <w:t xml:space="preserve">        0.68333333,  0.68333333,  0.7       ,  0.7       ,  0.7       ,</w:t>
+      </w:r>
+    </w:p>
+    <w:p>
+      <w:r>
+        <w:t xml:space="preserve">        0.7       ,  0.68333333,  0.68333333,  0.7       ,  0.7       ,</w:t>
+      </w:r>
+    </w:p>
+    <w:p>
+      <w:r>
+        <w:t xml:space="preserve">        0.7       ,  0.66666667,  0.68333333,  0.68333333,  0.68333333,</w:t>
+      </w:r>
+    </w:p>
+    <w:p>
+      <w:r>
+        <w:t xml:space="preserve">        0.68333333,  0.66666667,  0.68333333,  0.68333333,  0.7       ,</w:t>
+      </w:r>
+    </w:p>
+    <w:p>
+      <w:r>
+        <w:t xml:space="preserve">        0.71666667,  0.7       ,  0.7       ,  0.68333333,  0.68333333,</w:t>
+      </w:r>
+    </w:p>
+    <w:p>
+      <w:r>
+        <w:t xml:space="preserve">        0.7       ,  0.68333333,  0.7       ,  0.7       ,  0.71666667,</w:t>
+      </w:r>
+    </w:p>
+    <w:p>
+      <w:r>
+        <w:t xml:space="preserve">        0.73333333,  0.71666667,  0.75      ,  0.73333333,  0.73333333,</w:t>
+      </w:r>
+    </w:p>
+    <w:p>
+      <w:r>
+        <w:t xml:space="preserve">        0.71666667,  0.73333333,  0.73333333,  0.73333333,  0.73333333,</w:t>
+      </w:r>
+    </w:p>
+    <w:p>
+      <w:r>
+        <w:t xml:space="preserve">        0.73333333,  0.73333333,  0.71666667,  0.71666667,  0.7       ,</w:t>
+      </w:r>
+    </w:p>
+    <w:p>
+      <w:r>
+        <w:t xml:space="preserve">        0.71666667,  0.71666667,  0.71666667,  0.71666667,  0.71666667,</w:t>
+      </w:r>
+    </w:p>
+    <w:p>
+      <w:r>
+        <w:t xml:space="preserve">        0.71666667,  0.71666667,  0.73333333,  0.73333333,  0.73333333,</w:t>
+      </w:r>
+    </w:p>
+    <w:p>
+      <w:r>
+        <w:t xml:space="preserve">        0.73333333,  0.73333333,  0.73333333,  0.71666667,  0.71666667,</w:t>
+      </w:r>
+    </w:p>
+    <w:p>
+      <w:r>
+        <w:t xml:space="preserve">        0.71666667,  0.71666667,  0.71666667,  0.75      ,  0.75      ,</w:t>
+      </w:r>
+    </w:p>
+    <w:p>
+      <w:r>
+        <w:t xml:space="preserve">        0.75      ,  0.75      ,  0.75      ,  0.75      ,  0.75      ,</w:t>
+      </w:r>
+    </w:p>
+    <w:p>
+      <w:r>
+        <w:t xml:space="preserve">        0.75      ,  0.73333333,  0.73333333,  0.75      ,  0.73333333,</w:t>
+      </w:r>
+    </w:p>
+    <w:p>
+      <w:r>
+        <w:t xml:space="preserve">        0.75      ,  0.76666667,  0.76666667,  0.76666667,  0.76666667,</w:t>
+      </w:r>
+    </w:p>
+    <w:p>
+      <w:r>
+        <w:t xml:space="preserve">        0.76666667,  0.78333333,  0.8       ,  0.76666667,  0.78333333,</w:t>
+      </w:r>
+    </w:p>
+    <w:p>
+      <w:r>
+        <w:t xml:space="preserve">        0.78333333,  0.78333333,  0.78333333,  0.78333333,  0.78333333,</w:t>
+      </w:r>
+    </w:p>
+    <w:p>
+      <w:r>
+        <w:t xml:space="preserve">        0.78333333,  0.78333333,  0.78333333,  0.78333333,  0.78333333,</w:t>
+      </w:r>
+    </w:p>
+    <w:p>
+      <w:r>
+        <w:t xml:space="preserve">        0.78333333,  0.78333333,  0.78333333,  0.78333333,  0.76666667,</w:t>
+      </w:r>
+    </w:p>
+    <w:p>
+      <w:r>
+        <w:t xml:space="preserve">        0.75      ,  0.75      ,  0.75      ,  0.76666667,  0.76666667,</w:t>
+      </w:r>
+    </w:p>
+    <w:p>
+      <w:r>
+        <w:t xml:space="preserve">        0.76666667,  0.75      ,  0.75      ,  0.78333333,  0.76666667,</w:t>
+      </w:r>
+    </w:p>
+    <w:p>
+      <w:r>
+        <w:t xml:space="preserve">        0.76666667,  0.76666667,  0.73333333,  0.75      ,  0.76666667,</w:t>
+      </w:r>
+    </w:p>
+    <w:p>
+      <w:r>
+        <w:t xml:space="preserve">        0.76666667,  0.76666667,  0.75      ,  0.76666667,  0.75      ,</w:t>
+      </w:r>
+    </w:p>
+    <w:p>
+      <w:r>
+        <w:t xml:space="preserve">        0.76666667,  0.76666667,  0.76666667,  0.76666667,  0.76666667,</w:t>
+      </w:r>
+    </w:p>
+    <w:p>
+      <w:r>
+        <w:t xml:space="preserve">        0.76666667,  0.76666667,  0.75      ,  0.75      ,  0.75      ,</w:t>
+      </w:r>
+    </w:p>
+    <w:p>
+      <w:r>
+        <w:t xml:space="preserve">        0.73333333,  0.73333333,  0.73333333,  0.75      ,  0.75      ,</w:t>
+      </w:r>
+    </w:p>
+    <w:p>
+      <w:r>
+        <w:t xml:space="preserve">        0.75      ,  0.75      ,  0.75      ,  0.75      ,  0.75      ,</w:t>
+      </w:r>
+    </w:p>
+    <w:p>
+      <w:r>
+        <w:t xml:space="preserve">        0.75      ,  0.75      ,  0.75      ,  0.75      ,  0.75      ,</w:t>
+      </w:r>
+    </w:p>
+    <w:p>
+      <w:r>
+        <w:t xml:space="preserve">        0.75      ,  0.75      ,  0.75      ,  0.75      ,  0.75      ,</w:t>
+      </w:r>
+    </w:p>
+    <w:p>
+      <w:r>
+        <w:t xml:space="preserve">        0.75      ,  0.75      ,  0.75      ,  0.75      ,  0.75      ,</w:t>
+      </w:r>
+    </w:p>
+    <w:p>
+      <w:r>
+        <w:t xml:space="preserve">        0.75      ,  0.73333333,  0.73333333,  0.73333333,  0.73333333,</w:t>
+      </w:r>
+    </w:p>
+    <w:p>
+      <w:r>
+        <w:t xml:space="preserve">        0.73333333,  0.73333333,  0.73333333,  0.73333333,  0.75      ,</w:t>
+      </w:r>
+    </w:p>
+    <w:p>
+      <w:r>
+        <w:t xml:space="preserve">        0.75      ,  0.75      ,  0.75      ,  0.75      ,  0.75      ,</w:t>
+      </w:r>
+    </w:p>
+    <w:p>
+      <w:r>
+        <w:t xml:space="preserve">        0.75      ,  0.75      ,  0.75      ,  0.75      ,  0.75      ,</w:t>
+      </w:r>
+    </w:p>
+    <w:p>
+      <w:r>
+        <w:t xml:space="preserve">        0.75      ,  0.75      ,  0.75      ,  0.75      ,  0.75      ,</w:t>
+      </w:r>
+    </w:p>
+    <w:p>
+      <w:r>
+        <w:t xml:space="preserve">        0.75      ,  0.75      ,  0.75      ])</w:t>
+      </w:r>
+    </w:p>
+    <w:p/>
+    <w:p/>
+    <w:p>
+      <w:r>
+        <w:t>root mean square error for each semantic feature with training and test dat</w:t>
+      </w:r>
+    </w:p>
+    <w:p>
+      <w:r>
+        <w:rPr>
+          <w:noProof/>
+        </w:rPr>
+        <w:drawing>
+          <wp:inline distT="0" distB="0" distL="0" distR="0" wp14:anchorId="29B0DCA8" wp14:editId="17E5BBAE">
+            <wp:extent cx="5486400" cy="4119880"/>
+            <wp:effectExtent l="0" t="0" r="0" b="0"/>
+            <wp:docPr id="1" name="Picture 1" descr="Macintosh HD:Users:Stella:PycharmProjects:cse546hmw1:fmri:rmse_train_test.png"/>
+            <wp:cNvGraphicFramePr>
+              <a:graphicFrameLocks xmlns:a="http://schemas.openxmlformats.org/drawingml/2006/main" noChangeAspect="1"/>
+            </wp:cNvGraphicFramePr>
+            <a:graphic xmlns:a="http://schemas.openxmlformats.org/drawingml/2006/main">
+              <a:graphicData uri="http://schemas.openxmlformats.org/drawingml/2006/picture">
+                <pic:pic xmlns:pic="http://schemas.openxmlformats.org/drawingml/2006/picture">
+                  <pic:nvPicPr>
+                    <pic:cNvPr id="0" name="Picture 1" descr="Macintosh HD:Users:Stella:PycharmProjects:cse546hmw1:fmri:rmse_train_test.png"/>
+                    <pic:cNvPicPr>
+                      <a:picLocks noChangeAspect="1" noChangeArrowheads="1"/>
+                    </pic:cNvPicPr>
+                  </pic:nvPicPr>
+                  <pic:blipFill>
+                    <a:blip r:embed="rId5">
+                      <a:extLst>
+                        <a:ext uri="{28A0092B-C50C-407E-A947-70E740481C1C}">
+                          <a14:useLocalDpi xmlns:a14="http://schemas.microsoft.com/office/drawing/2010/main" val="0"/>
+                        </a:ext>
+                      </a:extLst>
+                    </a:blip>
+                    <a:srcRect/>
+                    <a:stretch>
+                      <a:fillRect/>
+                    </a:stretch>
+                  </pic:blipFill>
+                  <pic:spPr bwMode="auto">
+                    <a:xfrm>
+                      <a:off x="0" y="0"/>
+                      <a:ext cx="5486400" cy="4119880"/>
+                    </a:xfrm>
+                    <a:prstGeom prst="rect">
+                      <a:avLst/>
+                    </a:prstGeom>
+                    <a:noFill/>
+                    <a:ln>
+                      <a:noFill/>
+                    </a:ln>
+                  </pic:spPr>
+                </pic:pic>
+              </a:graphicData>
+            </a:graphic>
+          </wp:inline>
+        </w:drawing>
+      </w:r>
+    </w:p>
+    <w:p/>
+    <w:p/>
+    <w:p>
+      <w:r>
+        <w:rPr>
+          <w:noProof/>
+        </w:rPr>
+        <w:drawing>
+          <wp:inline distT="0" distB="0" distL="0" distR="0" wp14:anchorId="6E28A917" wp14:editId="71096785">
+            <wp:extent cx="5486400" cy="4119880"/>
+            <wp:effectExtent l="0" t="0" r="0" b="0"/>
+            <wp:docPr id="4" name="Picture 4" descr="Macintosh HD:Users:Stella:PycharmProjects:cse546hmw1:fmri:rmse_with_pca_dimensions.png"/>
+            <wp:cNvGraphicFramePr>
+              <a:graphicFrameLocks xmlns:a="http://schemas.openxmlformats.org/drawingml/2006/main" noChangeAspect="1"/>
+            </wp:cNvGraphicFramePr>
+            <a:graphic xmlns:a="http://schemas.openxmlformats.org/drawingml/2006/main">
+              <a:graphicData uri="http://schemas.openxmlformats.org/drawingml/2006/picture">
+                <pic:pic xmlns:pic="http://schemas.openxmlformats.org/drawingml/2006/picture">
+                  <pic:nvPicPr>
+                    <pic:cNvPr id="0" name="Picture 4" descr="Macintosh HD:Users:Stella:PycharmProjects:cse546hmw1:fmri:rmse_with_pca_dimensions.png"/>
+                    <pic:cNvPicPr>
+                      <a:picLocks noChangeAspect="1" noChangeArrowheads="1"/>
+                    </pic:cNvPicPr>
+                  </pic:nvPicPr>
+                  <pic:blipFill>
+                    <a:blip r:embed="rId6">
+                      <a:extLst>
+                        <a:ext uri="{28A0092B-C50C-407E-A947-70E740481C1C}">
+                          <a14:useLocalDpi xmlns:a14="http://schemas.microsoft.com/office/drawing/2010/main" val="0"/>
+                        </a:ext>
+                      </a:extLst>
+                    </a:blip>
+                    <a:srcRect/>
+                    <a:stretch>
+                      <a:fillRect/>
+                    </a:stretch>
+                  </pic:blipFill>
+                  <pic:spPr bwMode="auto">
+                    <a:xfrm>
+                      <a:off x="0" y="0"/>
+                      <a:ext cx="5486400" cy="4119880"/>
+                    </a:xfrm>
+                    <a:prstGeom prst="rect">
+                      <a:avLst/>
+                    </a:prstGeom>
+                    <a:noFill/>
+                    <a:ln>
+                      <a:noFill/>
+                    </a:ln>
+                  </pic:spPr>
+                </pic:pic>
+              </a:graphicData>
+            </a:graphic>
+          </wp:inline>
+        </w:drawing>
+      </w:r>
+    </w:p>
+    <w:p>
+      <w:r>
+        <w:t xml:space="preserve">root mean square error calculated as </w:t>
+      </w:r>
+    </w:p>
+    <w:p/>
+    <w:p>
+      <w:r>
+        <w:t>ypred = x.dot(w)</w:t>
+      </w:r>
+    </w:p>
+    <w:p>
+      <w:r>
+        <w:t>for each semantic feature</w:t>
+      </w:r>
+    </w:p>
+    <w:p>
+      <w:r>
+        <w:t>rmse = sqrt(1/n * (ypred-y)^2)</w:t>
+      </w:r>
+    </w:p>
+    <w:p/>
+    <w:p>
+      <w:r>
+        <w:t>total rmse = sum (rmse for each semantic feature) / num of semantic features</w:t>
+      </w:r>
+    </w:p>
+    <w:p/>
+    <w:p>
+      <w:r>
+        <w:rPr>
+          <w:noProof/>
+        </w:rPr>
+        <w:drawing>
+          <wp:inline distT="0" distB="0" distL="0" distR="0" wp14:anchorId="4ADF62C6" wp14:editId="3E65019A">
+            <wp:extent cx="5486400" cy="4119880"/>
+            <wp:effectExtent l="0" t="0" r="0" b="0"/>
+            <wp:docPr id="6" name="Picture 6" descr="Macintosh HD:Users:Stella:Desktop:figure_1.png"/>
+            <wp:cNvGraphicFramePr>
+              <a:graphicFrameLocks xmlns:a="http://schemas.openxmlformats.org/drawingml/2006/main" noChangeAspect="1"/>
+            </wp:cNvGraphicFramePr>
+            <a:graphic xmlns:a="http://schemas.openxmlformats.org/drawingml/2006/main">
+              <a:graphicData uri="http://schemas.openxmlformats.org/drawingml/2006/picture">
+                <pic:pic xmlns:pic="http://schemas.openxmlformats.org/drawingml/2006/picture">
+                  <pic:nvPicPr>
+                    <pic:cNvPr id="0" name="Picture 6" descr="Macintosh HD:Users:Stella:Desktop:figure_1.png"/>
+                    <pic:cNvPicPr>
+                      <a:picLocks noChangeAspect="1" noChangeArrowheads="1"/>
+                    </pic:cNvPicPr>
+                  </pic:nvPicPr>
+                  <pic:blipFill>
+                    <a:blip r:embed="rId7">
+                      <a:extLst>
+                        <a:ext uri="{28A0092B-C50C-407E-A947-70E740481C1C}">
+                          <a14:useLocalDpi xmlns:a14="http://schemas.microsoft.com/office/drawing/2010/main" val="0"/>
+                        </a:ext>
+                      </a:extLst>
+                    </a:blip>
+                    <a:srcRect/>
+                    <a:stretch>
+                      <a:fillRect/>
+                    </a:stretch>
+                  </pic:blipFill>
+                  <pic:spPr bwMode="auto">
+                    <a:xfrm>
+                      <a:off x="0" y="0"/>
+                      <a:ext cx="5486400" cy="4119880"/>
+                    </a:xfrm>
+                    <a:prstGeom prst="rect">
+                      <a:avLst/>
+                    </a:prstGeom>
+                    <a:noFill/>
+                    <a:ln>
+                      <a:noFill/>
+                    </a:ln>
+                  </pic:spPr>
+                </pic:pic>
+              </a:graphicData>
+            </a:graphic>
+          </wp:inline>
+        </w:drawing>
+      </w:r>
+    </w:p>
+    <w:p/>
+    <w:p/>
+    <w:p>
+      <w:r>
+        <w:t>rmse per semantic feature</w:t>
+      </w:r>
+    </w:p>
+    <w:p>
+      <w:r>
+        <w:t>some stay high ~ 1</w:t>
+      </w:r>
+    </w:p>
+    <w:p>
+      <w:r>
+        <w:t>some drop.</w:t>
+      </w:r>
+    </w:p>
+    <w:p>
+      <w:r>
+        <w:t>need to find which ones!</w:t>
+      </w:r>
+    </w:p>
+    <w:p/>
+    <w:p/>
+    <w:p>
+      <w:r>
+        <w:t>dif = rmsetest_matrix[0] - rmsetest_matrix[29]</w:t>
+      </w:r>
+    </w:p>
+    <w:p>
+      <w:r>
+        <w:t>this should decrease with more pca dimensions.. so dif &lt;0 is good.</w:t>
+      </w:r>
+    </w:p>
+    <w:p>
+      <w:r>
+        <w:t>if error increases it is bad!</w:t>
+      </w:r>
+    </w:p>
+    <w:p/>
+    <w:p/>
+    <w:p>
+      <w:r>
+        <w:t xml:space="preserve">GOOD SEMANTIC FEATURES: </w:t>
+      </w:r>
+    </w:p>
+    <w:p>
+      <w:r>
+        <w:t>Semantic Features that rmse decreased</w:t>
+      </w:r>
+    </w:p>
+    <w:p>
+      <w:r>
+        <w:t>(array([ 14,  21,  22,  27,  33,  35,  45,  65,  77, 101, 117, 118, 148,</w:t>
+      </w:r>
+    </w:p>
+    <w:p>
+      <w:r>
+        <w:t xml:space="preserve">       150, 155, 160, 179, 182, 191, 205, 211]),)</w:t>
+      </w:r>
+    </w:p>
+    <w:p/>
+    <w:p>
+      <w:r>
+        <w:t xml:space="preserve">worse semantic features : </w:t>
+      </w:r>
+    </w:p>
+    <w:p>
+      <w:r>
+        <w:t>&gt;&gt;&gt; b = dif &gt; 0.5</w:t>
+      </w:r>
+    </w:p>
+    <w:p>
+      <w:r>
+        <w:t>&gt;&gt;&gt; b.nonzero()</w:t>
+      </w:r>
+    </w:p>
+    <w:p>
+      <w:r>
+        <w:t>(array([ 88,  90, 152, 163, 181]),)</w:t>
+      </w:r>
+    </w:p>
+    <w:p/>
+    <w:p/>
+    <w:p>
+      <w:r>
+        <w:t>features that have high rmse</w:t>
+      </w:r>
+      <w:r>
+        <w:t xml:space="preserve"> &gt; 1</w:t>
+      </w:r>
+    </w:p>
+    <w:p>
+      <w:r>
+        <w:t xml:space="preserve">they don’t match with the ones above.. </w:t>
+      </w:r>
+    </w:p>
+    <w:p>
+      <w:r>
+        <w:t>h</w:t>
+      </w:r>
+      <w:r>
+        <w:t>ighrmse = rmsetest_matrix[29]&gt;1</w:t>
+      </w:r>
+    </w:p>
+    <w:p>
+      <w:r>
+        <w:t>highrmse.nonzero()</w:t>
+      </w:r>
+    </w:p>
+    <w:p>
+      <w:r>
+        <w:t>(array([ 14,  21,  22,  27,  33,  45,  65,  77, 117, 118, 148, 155, 160,</w:t>
+      </w:r>
+    </w:p>
+    <w:p>
+      <w:r>
+        <w:t xml:space="preserve">       179, 182, 205]),)</w:t>
+      </w:r>
+    </w:p>
+    <w:p/>
+    <w:p>
+      <w:r>
+        <w:t># all this was done on test data. should probably be done on traingin data instead? or validation data!</w:t>
+      </w:r>
+    </w:p>
+    <w:p>
+      <w:r>
+        <w:t>#</w:t>
+      </w:r>
+    </w:p>
+    <w:p>
+      <w:r>
+        <w:t xml:space="preserve">% can I improve my prediction of getting rid of bad rmse features? </w:t>
+      </w:r>
+    </w:p>
+    <w:p/>
+    <w:p/>
+    <w:p>
+      <w:r>
+        <w:rPr>
+          <w:noProof/>
+        </w:rPr>
+        <w:drawing>
+          <wp:inline distT="0" distB="0" distL="0" distR="0" wp14:anchorId="0D6C7D01" wp14:editId="6269D1C4">
+            <wp:extent cx="5486400" cy="4119880"/>
+            <wp:effectExtent l="0" t="0" r="0" b="0"/>
+            <wp:docPr id="5" name="Picture 5" descr="Macintosh HD:Users:Stella:PycharmProjects:cse546hmw1:fmri:accuracy_2of2.png"/>
+            <wp:cNvGraphicFramePr>
+              <a:graphicFrameLocks xmlns:a="http://schemas.openxmlformats.org/drawingml/2006/main" noChangeAspect="1"/>
+            </wp:cNvGraphicFramePr>
+            <a:graphic xmlns:a="http://schemas.openxmlformats.org/drawingml/2006/main">
+              <a:graphicData uri="http://schemas.openxmlformats.org/drawingml/2006/picture">
+                <pic:pic xmlns:pic="http://schemas.openxmlformats.org/drawingml/2006/picture">
+                  <pic:nvPicPr>
+                    <pic:cNvPr id="0" name="Picture 5" descr="Macintosh HD:Users:Stella:PycharmProjects:cse546hmw1:fmri:accuracy_2of2.png"/>
+                    <pic:cNvPicPr>
+                      <a:picLocks noChangeAspect="1" noChangeArrowheads="1"/>
+                    </pic:cNvPicPr>
+                  </pic:nvPicPr>
+                  <pic:blipFill>
+                    <a:blip r:embed="rId8">
+                      <a:extLst>
+                        <a:ext uri="{28A0092B-C50C-407E-A947-70E740481C1C}">
+                          <a14:useLocalDpi xmlns:a14="http://schemas.microsoft.com/office/drawing/2010/main" val="0"/>
+                        </a:ext>
+                      </a:extLst>
+                    </a:blip>
+                    <a:srcRect/>
+                    <a:stretch>
+                      <a:fillRect/>
+                    </a:stretch>
+                  </pic:blipFill>
+                  <pic:spPr bwMode="auto">
+                    <a:xfrm>
+                      <a:off x="0" y="0"/>
+                      <a:ext cx="5486400" cy="4119880"/>
+                    </a:xfrm>
+                    <a:prstGeom prst="rect">
+                      <a:avLst/>
+                    </a:prstGeom>
+                    <a:noFill/>
+                    <a:ln>
+                      <a:noFill/>
+                    </a:ln>
+                  </pic:spPr>
+                </pic:pic>
+              </a:graphicData>
+            </a:graphic>
+          </wp:inline>
+        </w:drawing>
+      </w:r>
+      <w:r>
+        <w:t>accuracy calculated as what percentage of 2 words guessed correctly by our model</w:t>
+      </w:r>
+    </w:p>
+    <w:p/>
+    <w:p>
+      <w:r>
+        <w:t xml:space="preserve">pca: </w:t>
+      </w:r>
+    </w:p>
+    <w:p>
+      <w:r>
+        <w:t>[1, 11, 21, 31, 41, 51, 61, 71, 81, 91, 101, 111, 121, 131, 141, 151, 161, 171, 181, 191, 201, 211, 221, 231, 241, 251, 261, 271, 281, 291]</w:t>
+      </w:r>
+    </w:p>
+    <w:p/>
+    <w:p>
+      <w:r>
+        <w:t xml:space="preserve">accuracy : </w:t>
+      </w:r>
+      <w:r>
+        <w:t>[0.48333333333333334, 0.59999999999999998, 0.6166666666666667, 0.6333333333333333, 0.69999999999999996, 0.73333333333333328, 0.73333333333333328, 0.75, 0.73333333333333328, 0.78333333333333333, 0.76666666666666672, 0.78333333333333333, 0.78333333333333333, 0.80000000000000004, 0.80000000000000004, 0.81666666666666665, 0.81666666666666665, 0.81666666666666665, 0.81666666666666665, 0.83333333333333337, 0.83333333333333337, 0.81666666666666665, 0.83333333333333337, 0.83333333333333337, 0.81666666666666665, 0.83333333333333337, 0.83333333333333337, 0.81666666666666665, 0.80000000000000004, 0.80000000000000004]</w:t>
+      </w:r>
+    </w:p>
+    <w:p/>
+    <w:p/>
+    <w:p/>
+    <w:p/>
+    <w:p>
+      <w:r>
+        <w:t>Rank the rmse errors of all the words for each x datapoint and then find the rank of the right word!</w:t>
+      </w:r>
+    </w:p>
+    <w:p>
+      <w:r>
+        <w:t>ranks</w:t>
+      </w:r>
+      <w:r>
+        <w:t xml:space="preserve"> of the 60 words</w:t>
+      </w:r>
+    </w:p>
+    <w:p>
+      <w:r>
+        <w:t>[56, 44, 23, 41, 50, 17, 21, 1, 2, 31, 31, 7, 22, 56, 37, 6, 51, 46, 53, 46, 28, 56, 25, 35, 56, 26, 0, 30, 35, 19, 50, 3, 53, 57, 1, 26, 34, 43, 15, 40, 7, 32, 46, 55, 8, 55, 29, 44, 21, 39, 17, 57, 59, 54, 22, 44, 8, 46, 5, 53]</w:t>
+      </w:r>
+    </w:p>
+    <w:p/>
+    <w:p/>
+    <w:p>
+      <w:r>
+        <w:t>sum (rankarray &lt;10</w:t>
+      </w:r>
+      <w:r>
+        <w:t>)</w:t>
+      </w:r>
+    </w:p>
+    <w:p>
+      <w:r>
+        <w:t>11 words are ranked in the first 10 words… not very good!</w:t>
+      </w:r>
       <w:bookmarkStart w:id="0" w:name="_GoBack"/>
       <w:bookmarkEnd w:id="0"/>
-    </w:p>
-    <w:p/>
-    <w:p>
-      <w:r>
-        <w:t>array([ 0.26666667,  0.28333333,  0.36666667,  0.38333333,  0.43333333,</w:t>
-      </w:r>
-    </w:p>
-    <w:p>
-      <w:r>
-        <w:t xml:space="preserve">        0.46666667,  0.48333333,  0.5       ,  0.53333333,  0.58333333,</w:t>
-      </w:r>
-    </w:p>
-    <w:p>
-      <w:r>
-        <w:t xml:space="preserve">        0.61666667,  0.71666667,  0.71666667,  0.68333333,  0.68333333,</w:t>
-      </w:r>
-    </w:p>
-    <w:p>
-      <w:r>
-        <w:t xml:space="preserve">        0.7       ,  0.66666667,  0.68333333,  0.68333333,  0.68333333,</w:t>
-      </w:r>
-    </w:p>
-    <w:p>
-      <w:r>
-        <w:t xml:space="preserve">        0.68333333,  0.66666667,  0.65      ,  0.66666667,  0.66666667,</w:t>
-      </w:r>
-    </w:p>
-    <w:p>
-      <w:r>
-        <w:t xml:space="preserve">        0.66666667,  0.66666667,  0.68333333,  0.68333333,  0.66666667,</w:t>
-      </w:r>
-    </w:p>
-    <w:p>
-      <w:r>
-        <w:t xml:space="preserve">        0.65      ,  0.66666667,  0.68333333,  0.7       ,  0.7       ,</w:t>
-      </w:r>
-    </w:p>
-    <w:p>
-      <w:r>
-        <w:t xml:space="preserve">        0.68333333,  0.68333333,  0.7       ,  0.7       ,  0.7       ,</w:t>
-      </w:r>
-    </w:p>
-    <w:p>
-      <w:r>
-        <w:t xml:space="preserve">        0.7       ,  0.68333333,  0.68333333,  0.7       ,  0.7       ,</w:t>
-      </w:r>
-    </w:p>
-    <w:p>
-      <w:r>
-        <w:t xml:space="preserve">        0.7       ,  0.66666667,  0.68333333,  0.68333333,  0.68333333,</w:t>
-      </w:r>
-    </w:p>
-    <w:p>
-      <w:r>
-        <w:t xml:space="preserve">        0.68333333,  0.66666667,  0.68333333,  0.68333333,  0.7       ,</w:t>
-      </w:r>
-    </w:p>
-    <w:p>
-      <w:r>
-        <w:t xml:space="preserve">        0.71666667,  0.7       ,  0.7       ,  0.68333333,  0.68333333,</w:t>
-      </w:r>
-    </w:p>
-    <w:p>
-      <w:r>
-        <w:t xml:space="preserve">        0.7       ,  0.68333333,  0.7       ,  0.7       ,  0.71666667,</w:t>
-      </w:r>
-    </w:p>
-    <w:p>
-      <w:r>
-        <w:t xml:space="preserve">        0.73333333,  0.71666667,  0.75      ,  0.73333333,  0.73333333,</w:t>
-      </w:r>
-    </w:p>
-    <w:p>
-      <w:r>
-        <w:t xml:space="preserve">        0.71666667,  0.73333333,  0.73333333,  0.73333333,  0.73333333,</w:t>
-      </w:r>
-    </w:p>
-    <w:p>
-      <w:r>
-        <w:t xml:space="preserve">        0.73333333,  0.73333333,  0.71666667,  0.71666667,  0.7       ,</w:t>
-      </w:r>
-    </w:p>
-    <w:p>
-      <w:r>
-        <w:t xml:space="preserve">        0.71666667,  0.71666667,  0.71666667,  0.71666667,  0.71666667,</w:t>
-      </w:r>
-    </w:p>
-    <w:p>
-      <w:r>
-        <w:t xml:space="preserve">        0.71666667,  0.71666667,  0.73333333,  0.73333333,  0.73333333,</w:t>
-      </w:r>
-    </w:p>
-    <w:p>
-      <w:r>
-        <w:t xml:space="preserve">        0.73333333,  0.73333333,  0.73333333,  0.71666667,  0.71666667,</w:t>
-      </w:r>
-    </w:p>
-    <w:p>
-      <w:r>
-        <w:t xml:space="preserve">        0.71666667,  0.71666667,  0.71666667,  0.75      ,  0.75      ,</w:t>
-      </w:r>
-    </w:p>
-    <w:p>
-      <w:r>
-        <w:t xml:space="preserve">        0.75      ,  0.75      ,  0.75      ,  0.75      ,  0.75      ,</w:t>
-      </w:r>
-    </w:p>
-    <w:p>
-      <w:r>
-        <w:t xml:space="preserve">        0.75      ,  0.73333333,  0.73333333,  0.75      ,  0.73333333,</w:t>
-      </w:r>
-    </w:p>
-    <w:p>
-      <w:r>
-        <w:t xml:space="preserve">        0.75      ,  0.76666667,  0.76666667,  0.76666667,  0.76666667,</w:t>
-      </w:r>
-    </w:p>
-    <w:p>
-      <w:r>
-        <w:t xml:space="preserve">        0.76666667,  0.78333333,  0.8       ,  0.76666667,  0.78333333,</w:t>
-      </w:r>
-    </w:p>
-    <w:p>
-      <w:r>
-        <w:t xml:space="preserve">        0.78333333,  0.78333333,  0.78333333,  0.78333333,  0.78333333,</w:t>
-      </w:r>
-    </w:p>
-    <w:p>
-      <w:r>
-        <w:t xml:space="preserve">        0.78333333,  0.78333333,  0.78333333,  0.78333333,  0.78333333,</w:t>
-      </w:r>
-    </w:p>
-    <w:p>
-      <w:r>
-        <w:t xml:space="preserve">        0.78333333,  0.78333333,  0.78333333,  0.78333333,  0.76666667,</w:t>
-      </w:r>
-    </w:p>
-    <w:p>
-      <w:r>
-        <w:t xml:space="preserve">        0.75      ,  0.75      ,  0.75      ,  0.76666667,  0.76666667,</w:t>
-      </w:r>
-    </w:p>
-    <w:p>
-      <w:r>
-        <w:t xml:space="preserve">        0.76666667,  0.75      ,  0.75      ,  0.78333333,  0.76666667,</w:t>
-      </w:r>
-    </w:p>
-    <w:p>
-      <w:r>
-        <w:t xml:space="preserve">        0.76666667,  0.76666667,  0.73333333,  0.75      ,  0.76666667,</w:t>
-      </w:r>
-    </w:p>
-    <w:p>
-      <w:r>
-        <w:t xml:space="preserve">        0.76666667,  0.76666667,  0.75      ,  0.76666667,  0.75      ,</w:t>
-      </w:r>
-    </w:p>
-    <w:p>
-      <w:r>
-        <w:t xml:space="preserve">        0.76666667,  0.76666667,  0.76666667,  0.76666667,  0.76666667,</w:t>
-      </w:r>
-    </w:p>
-    <w:p>
-      <w:r>
-        <w:t xml:space="preserve">        0.76666667,  0.76666667,  0.75      ,  0.75      ,  0.75      ,</w:t>
-      </w:r>
-    </w:p>
-    <w:p>
-      <w:r>
-        <w:t xml:space="preserve">        0.73333333,  0.73333333,  0.73333333,  0.75      ,  0.75      ,</w:t>
-      </w:r>
-    </w:p>
-    <w:p>
-      <w:r>
-        <w:t xml:space="preserve">        0.75      ,  0.75      ,  0.75      ,  0.75      ,  0.75      ,</w:t>
-      </w:r>
-    </w:p>
-    <w:p>
-      <w:r>
-        <w:t xml:space="preserve">        0.75      ,  0.75      ,  0.75      ,  0.75      ,  0.75      ,</w:t>
-      </w:r>
-    </w:p>
-    <w:p>
-      <w:r>
-        <w:t xml:space="preserve">        0.75      ,  0.75      ,  0.75      ,  0.75      ,  0.75      ,</w:t>
-      </w:r>
-    </w:p>
-    <w:p>
-      <w:r>
-        <w:t xml:space="preserve">        0.75      ,  0.75      ,  0.75      ,  0.75      ,  0.75      ,</w:t>
-      </w:r>
-    </w:p>
-    <w:p>
-      <w:r>
-        <w:t xml:space="preserve">        0.75      ,  0.73333333,  0.73333333,  0.73333333,  0.73333333,</w:t>
-      </w:r>
-    </w:p>
-    <w:p>
-      <w:r>
-        <w:t xml:space="preserve">        0.73333333,  0.73333333,  0.73333333,  0.73333333,  0.75      ,</w:t>
-      </w:r>
-    </w:p>
-    <w:p>
-      <w:r>
-        <w:t xml:space="preserve">        0.75      ,  0.75      ,  0.75      ,  0.75      ,  0.75      ,</w:t>
-      </w:r>
-    </w:p>
-    <w:p>
-      <w:r>
-        <w:t xml:space="preserve">        0.75      ,  0.75      ,  0.75      ,  0.75      ,  0.75      ,</w:t>
-      </w:r>
-    </w:p>
-    <w:p>
-      <w:r>
-        <w:t xml:space="preserve">        0.75      ,  0.75      ,  0.75      ,  0.75      ,  0.75      ,</w:t>
-      </w:r>
-    </w:p>
-    <w:p>
-      <w:r>
-        <w:t xml:space="preserve">        0.75      ,  0.75      ,  0.75      ])</w:t>
-      </w:r>
     </w:p>
     <w:p/>
     <w:sectPr>
@@ -826,6 +1281,33 @@
       <w:szCs w:val="20"/>
     </w:rPr>
   </w:style>
+  <w:style w:type="paragraph" w:styleId="BalloonText">
+    <w:name w:val="Balloon Text"/>
+    <w:basedOn w:val="Normal"/>
+    <w:link w:val="BalloonTextChar"/>
+    <w:uiPriority w:val="99"/>
+    <w:semiHidden/>
+    <w:unhideWhenUsed/>
+    <w:rsid w:val="00D85536"/>
+    <w:rPr>
+      <w:rFonts w:ascii="Lucida Grande" w:hAnsi="Lucida Grande" w:cs="Lucida Grande"/>
+      <w:sz w:val="18"/>
+      <w:szCs w:val="18"/>
+    </w:rPr>
+  </w:style>
+  <w:style w:type="character" w:customStyle="1" w:styleId="BalloonTextChar">
+    <w:name w:val="Balloon Text Char"/>
+    <w:basedOn w:val="DefaultParagraphFont"/>
+    <w:link w:val="BalloonText"/>
+    <w:uiPriority w:val="99"/>
+    <w:semiHidden/>
+    <w:rsid w:val="00D85536"/>
+    <w:rPr>
+      <w:rFonts w:ascii="Lucida Grande" w:hAnsi="Lucida Grande" w:cs="Lucida Grande"/>
+      <w:sz w:val="18"/>
+      <w:szCs w:val="18"/>
+    </w:rPr>
+  </w:style>
 </w:styles>
 </file>
 
@@ -1055,6 +1537,33 @@
       <w:rFonts w:ascii="Courier" w:hAnsi="Courier" w:cs="Courier"/>
       <w:sz w:val="20"/>
       <w:szCs w:val="20"/>
+    </w:rPr>
+  </w:style>
+  <w:style w:type="paragraph" w:styleId="BalloonText">
+    <w:name w:val="Balloon Text"/>
+    <w:basedOn w:val="Normal"/>
+    <w:link w:val="BalloonTextChar"/>
+    <w:uiPriority w:val="99"/>
+    <w:semiHidden/>
+    <w:unhideWhenUsed/>
+    <w:rsid w:val="00D85536"/>
+    <w:rPr>
+      <w:rFonts w:ascii="Lucida Grande" w:hAnsi="Lucida Grande" w:cs="Lucida Grande"/>
+      <w:sz w:val="18"/>
+      <w:szCs w:val="18"/>
+    </w:rPr>
+  </w:style>
+  <w:style w:type="character" w:customStyle="1" w:styleId="BalloonTextChar">
+    <w:name w:val="Balloon Text Char"/>
+    <w:basedOn w:val="DefaultParagraphFont"/>
+    <w:link w:val="BalloonText"/>
+    <w:uiPriority w:val="99"/>
+    <w:semiHidden/>
+    <w:rsid w:val="00D85536"/>
+    <w:rPr>
+      <w:rFonts w:ascii="Lucida Grande" w:hAnsi="Lucida Grande" w:cs="Lucida Grande"/>
+      <w:sz w:val="18"/>
+      <w:szCs w:val="18"/>
     </w:rPr>
   </w:style>
 </w:styles>

</xml_diff>